<commit_message>
made changes to the model and finished conclusion
</commit_message>
<xml_diff>
--- a/Bike-Sharing/General Subjective Question.docx
+++ b/Bike-Sharing/General Subjective Question.docx
@@ -2,6 +2,87 @@
 <file path=word/document.xml><?xml version="1.0" encoding="utf-8"?>
 <w:document xmlns:wpc="http://schemas.microsoft.com/office/word/2010/wordprocessingCanvas" xmlns:cx="http://schemas.microsoft.com/office/drawing/2014/chartex" xmlns:cx1="http://schemas.microsoft.com/office/drawing/2015/9/8/chartex" xmlns:cx2="http://schemas.microsoft.com/office/drawing/2015/10/21/chartex" xmlns:cx3="http://schemas.microsoft.com/office/drawing/2016/5/9/chartex" xmlns:cx4="http://schemas.microsoft.com/office/drawing/2016/5/10/chartex" xmlns:cx5="http://schemas.microsoft.com/office/drawing/2016/5/11/chartex" xmlns:cx6="http://schemas.microsoft.com/office/drawing/2016/5/12/chartex" xmlns:cx7="http://schemas.microsoft.com/office/drawing/2016/5/13/chartex" xmlns:cx8="http://schemas.microsoft.com/office/drawing/2016/5/14/chartex" xmlns:mc="http://schemas.openxmlformats.org/markup-compatibility/2006" xmlns:aink="http://schemas.microsoft.com/office/drawing/2016/ink" xmlns:am3d="http://schemas.microsoft.com/office/drawing/2017/model3d" xmlns:o="urn:schemas-microsoft-com:office:office" xmlns:oel="http://schemas.microsoft.com/office/2019/extlst" xmlns:r="http://schemas.openxmlformats.org/officeDocument/2006/relationships" xmlns:m="http://schemas.openxmlformats.org/officeDocument/2006/math" xmlns:v="urn:schemas-microsoft-com:vml" xmlns:wp14="http://schemas.microsoft.com/office/word/2010/wordprocessingDrawing" xmlns:wp="http://schemas.openxmlformats.org/drawingml/2006/wordprocessingDrawing" xmlns:w10="urn:schemas-microsoft-com:office:word" xmlns:w="http://schemas.openxmlformats.org/wordprocessingml/2006/main" xmlns:w14="http://schemas.microsoft.com/office/word/2010/wordml" xmlns:w15="http://schemas.microsoft.com/office/word/2012/wordml" xmlns:w16cex="http://schemas.microsoft.com/office/word/2018/wordml/cex" xmlns:w16cid="http://schemas.microsoft.com/office/word/2016/wordml/cid" xmlns:w16="http://schemas.microsoft.com/office/word/2018/wordml" xmlns:w16sdtdh="http://schemas.microsoft.com/office/word/2020/wordml/sdtdatahash" xmlns:w16se="http://schemas.microsoft.com/office/word/2015/wordml/symex" xmlns:wpg="http://schemas.microsoft.com/office/word/2010/wordprocessingGroup" xmlns:wpi="http://schemas.microsoft.com/office/word/2010/wordprocessingInk" xmlns:wne="http://schemas.microsoft.com/office/word/2006/wordml" xmlns:wps="http://schemas.microsoft.com/office/word/2010/wordprocessingShape" mc:Ignorable="w14 w15 w16se w16cid w16 w16cex w16sdtdh wp14">
   <w:body>
+    <w:p>
+      <w:pPr>
+        <w:pStyle w:val="Default"/>
+      </w:pPr>
+    </w:p>
+    <w:p>
+      <w:pPr>
+        <w:pStyle w:val="Heading1"/>
+        <w:rPr>
+          <w:b/>
+          <w:bCs/>
+          <w:sz w:val="52"/>
+          <w:szCs w:val="52"/>
+        </w:rPr>
+      </w:pPr>
+      <w:r>
+        <w:rPr>
+          <w:sz w:val="52"/>
+          <w:szCs w:val="52"/>
+        </w:rPr>
+        <w:t xml:space="preserve"> </w:t>
+      </w:r>
+      <w:r>
+        <w:rPr>
+          <w:b/>
+          <w:bCs/>
+          <w:sz w:val="52"/>
+          <w:szCs w:val="52"/>
+        </w:rPr>
+        <w:t>Assignment-based Subjective Questions</w:t>
+      </w:r>
+      <w:r>
+        <w:rPr>
+          <w:b/>
+          <w:bCs/>
+          <w:sz w:val="52"/>
+          <w:szCs w:val="52"/>
+        </w:rPr>
+        <w:t>:</w:t>
+      </w:r>
+    </w:p>
+    <w:p/>
+    <w:p>
+      <w:pPr>
+        <w:pStyle w:val="ListParagraph"/>
+        <w:numPr>
+          <w:ilvl w:val="0"/>
+          <w:numId w:val="4"/>
+        </w:numPr>
+        <w:rPr>
+          <w:b/>
+          <w:bCs/>
+          <w:sz w:val="36"/>
+          <w:szCs w:val="36"/>
+        </w:rPr>
+      </w:pPr>
+      <w:r>
+        <w:rPr>
+          <w:b/>
+          <w:bCs/>
+          <w:sz w:val="36"/>
+          <w:szCs w:val="36"/>
+        </w:rPr>
+        <w:t>From your analysis of the categorical variables from the dataset, what could you infer about their effect on the dependent variable?</w:t>
+      </w:r>
+    </w:p>
+    <w:p>
+      <w:pPr>
+        <w:rPr>
+          <w:sz w:val="32"/>
+          <w:szCs w:val="32"/>
+        </w:rPr>
+      </w:pPr>
+      <w:r>
+        <w:rPr>
+          <w:sz w:val="32"/>
+          <w:szCs w:val="32"/>
+        </w:rPr>
+        <w:t xml:space="preserve">Ans.: </w:t>
+      </w:r>
+    </w:p>
     <w:p>
       <w:pPr>
         <w:pStyle w:val="Heading1"/>
@@ -425,6 +506,95 @@
     </w:lvl>
   </w:abstractNum>
   <w:abstractNum w:abstractNumId="2" w15:restartNumberingAfterBreak="0">
+    <w:nsid w:val="48F81DF5"/>
+    <w:multiLevelType w:val="hybridMultilevel"/>
+    <w:tmpl w:val="3A80C09E"/>
+    <w:lvl w:ilvl="0" w:tplc="4009000F">
+      <w:start w:val="1"/>
+      <w:numFmt w:val="decimal"/>
+      <w:lvlText w:val="%1."/>
+      <w:lvlJc w:val="left"/>
+      <w:pPr>
+        <w:ind w:left="720" w:hanging="360"/>
+      </w:pPr>
+      <w:rPr>
+        <w:rFonts w:hint="default"/>
+      </w:rPr>
+    </w:lvl>
+    <w:lvl w:ilvl="1" w:tplc="40090019" w:tentative="1">
+      <w:start w:val="1"/>
+      <w:numFmt w:val="lowerLetter"/>
+      <w:lvlText w:val="%2."/>
+      <w:lvlJc w:val="left"/>
+      <w:pPr>
+        <w:ind w:left="1440" w:hanging="360"/>
+      </w:pPr>
+    </w:lvl>
+    <w:lvl w:ilvl="2" w:tplc="4009001B" w:tentative="1">
+      <w:start w:val="1"/>
+      <w:numFmt w:val="lowerRoman"/>
+      <w:lvlText w:val="%3."/>
+      <w:lvlJc w:val="right"/>
+      <w:pPr>
+        <w:ind w:left="2160" w:hanging="180"/>
+      </w:pPr>
+    </w:lvl>
+    <w:lvl w:ilvl="3" w:tplc="4009000F" w:tentative="1">
+      <w:start w:val="1"/>
+      <w:numFmt w:val="decimal"/>
+      <w:lvlText w:val="%4."/>
+      <w:lvlJc w:val="left"/>
+      <w:pPr>
+        <w:ind w:left="2880" w:hanging="360"/>
+      </w:pPr>
+    </w:lvl>
+    <w:lvl w:ilvl="4" w:tplc="40090019" w:tentative="1">
+      <w:start w:val="1"/>
+      <w:numFmt w:val="lowerLetter"/>
+      <w:lvlText w:val="%5."/>
+      <w:lvlJc w:val="left"/>
+      <w:pPr>
+        <w:ind w:left="3600" w:hanging="360"/>
+      </w:pPr>
+    </w:lvl>
+    <w:lvl w:ilvl="5" w:tplc="4009001B" w:tentative="1">
+      <w:start w:val="1"/>
+      <w:numFmt w:val="lowerRoman"/>
+      <w:lvlText w:val="%6."/>
+      <w:lvlJc w:val="right"/>
+      <w:pPr>
+        <w:ind w:left="4320" w:hanging="180"/>
+      </w:pPr>
+    </w:lvl>
+    <w:lvl w:ilvl="6" w:tplc="4009000F" w:tentative="1">
+      <w:start w:val="1"/>
+      <w:numFmt w:val="decimal"/>
+      <w:lvlText w:val="%7."/>
+      <w:lvlJc w:val="left"/>
+      <w:pPr>
+        <w:ind w:left="5040" w:hanging="360"/>
+      </w:pPr>
+    </w:lvl>
+    <w:lvl w:ilvl="7" w:tplc="40090019" w:tentative="1">
+      <w:start w:val="1"/>
+      <w:numFmt w:val="lowerLetter"/>
+      <w:lvlText w:val="%8."/>
+      <w:lvlJc w:val="left"/>
+      <w:pPr>
+        <w:ind w:left="5760" w:hanging="360"/>
+      </w:pPr>
+    </w:lvl>
+    <w:lvl w:ilvl="8" w:tplc="4009001B" w:tentative="1">
+      <w:start w:val="1"/>
+      <w:numFmt w:val="lowerRoman"/>
+      <w:lvlText w:val="%9."/>
+      <w:lvlJc w:val="right"/>
+      <w:pPr>
+        <w:ind w:left="6480" w:hanging="180"/>
+      </w:pPr>
+    </w:lvl>
+  </w:abstractNum>
+  <w:abstractNum w:abstractNumId="3" w15:restartNumberingAfterBreak="0">
     <w:nsid w:val="4E072437"/>
     <w:multiLevelType w:val="hybridMultilevel"/>
     <w:tmpl w:val="CFACB098"/>
@@ -514,13 +684,16 @@
     </w:lvl>
   </w:abstractNum>
   <w:num w:numId="1" w16cid:durableId="1667434478">
-    <w:abstractNumId w:val="2"/>
+    <w:abstractNumId w:val="3"/>
   </w:num>
   <w:num w:numId="2" w16cid:durableId="117575985">
     <w:abstractNumId w:val="0"/>
   </w:num>
   <w:num w:numId="3" w16cid:durableId="1947497680">
     <w:abstractNumId w:val="1"/>
+  </w:num>
+  <w:num w:numId="4" w16cid:durableId="536820516">
+    <w:abstractNumId w:val="2"/>
   </w:num>
 </w:numbering>
 </file>
@@ -998,6 +1171,23 @@
       <w:contextualSpacing/>
     </w:pPr>
   </w:style>
+  <w:style w:type="paragraph" w:customStyle="1" w:styleId="Default">
+    <w:name w:val="Default"/>
+    <w:rsid w:val="00460D13"/>
+    <w:pPr>
+      <w:autoSpaceDE w:val="0"/>
+      <w:autoSpaceDN w:val="0"/>
+      <w:adjustRightInd w:val="0"/>
+      <w:spacing w:after="0" w:line="240" w:lineRule="auto"/>
+    </w:pPr>
+    <w:rPr>
+      <w:rFonts w:ascii="Calibri" w:hAnsi="Calibri" w:cs="Calibri"/>
+      <w:color w:val="000000"/>
+      <w:kern w:val="0"/>
+      <w:sz w:val="24"/>
+      <w:szCs w:val="24"/>
+    </w:rPr>
+  </w:style>
 </w:styles>
 </file>
 

</xml_diff>